<commit_message>
Removed the Diagnosis table and changed other code to match.
</commit_message>
<xml_diff>
--- a/code/Database Scripts/Data in tables.docx
+++ b/code/Database Scripts/Data in tables.docx
@@ -43,7 +43,7 @@
             <v:path o:extrusionok="f" gradientshapeok="t" o:connecttype="rect"/>
             <o:lock v:ext="edit" aspectratio="t"/>
           </v:shapetype>
-          <v:shape id="_x0000_i1026" type="#_x0000_t75" style="width:134.25pt;height:139.5pt">
+          <v:shape id="_x0000_i1025" type="#_x0000_t75" style="width:134.25pt;height:139.5pt">
             <v:imagedata r:id="rId4" o:title="ErrorType"/>
           </v:shape>
         </w:pict>
@@ -67,7 +67,7 @@
     <w:p>
       <w:r>
         <w:pict>
-          <v:shape id="_x0000_i1027" type="#_x0000_t75" style="width:119.25pt;height:60pt">
+          <v:shape id="_x0000_i1026" type="#_x0000_t75" style="width:119.25pt;height:60pt">
             <v:imagedata r:id="rId5" o:title="Location"/>
           </v:shape>
         </w:pict>
@@ -87,7 +87,7 @@
     <w:p>
       <w:r>
         <w:pict>
-          <v:shape id="_x0000_i1028" type="#_x0000_t75" style="width:125.25pt;height:94.5pt">
+          <v:shape id="_x0000_i1027" type="#_x0000_t75" style="width:125.25pt;height:94.5pt">
             <v:imagedata r:id="rId6" o:title="Severity"/>
           </v:shape>
         </w:pict>
@@ -112,7 +112,7 @@
     <w:p>
       <w:r>
         <w:pict>
-          <v:shape id="_x0000_i1029" type="#_x0000_t75" style="width:119.25pt;height:1in">
+          <v:shape id="_x0000_i1028" type="#_x0000_t75" style="width:119.25pt;height:1in">
             <v:imagedata r:id="rId7" o:title="MedicationType"/>
           </v:shape>
         </w:pict>
@@ -137,7 +137,7 @@
     <w:p>
       <w:r>
         <w:pict>
-          <v:shape id="_x0000_i1030" type="#_x0000_t75" style="width:105.75pt;height:71.25pt">
+          <v:shape id="_x0000_i1029" type="#_x0000_t75" style="width:105.75pt;height:71.25pt">
             <v:imagedata r:id="rId8" o:title="PatientType"/>
           </v:shape>
         </w:pict>
@@ -162,7 +162,7 @@
     <w:p>
       <w:r>
         <w:pict>
-          <v:shape id="_x0000_i1036" type="#_x0000_t75" style="width:450.75pt;height:64.5pt">
+          <v:shape id="_x0000_i1030" type="#_x0000_t75" style="width:450.75pt;height:64.5pt">
             <v:imagedata r:id="rId9" o:title="Error"/>
           </v:shape>
         </w:pict>
@@ -198,78 +198,61 @@
           </v:shape>
         </w:pict>
       </w:r>
+      <w:bookmarkStart w:id="0" w:name="_GoBack"/>
+      <w:bookmarkEnd w:id="0"/>
+    </w:p>
+    <w:p/>
+    <w:p>
+      <w:r>
+        <w:t>Table: worker</w:t>
+      </w:r>
+    </w:p>
+    <w:p>
+      <w:r>
+        <w:pict>
+          <v:shape id="_x0000_i1033" type="#_x0000_t75" style="width:333pt;height:82.5pt">
+            <v:imagedata r:id="rId12" o:title="Worker"/>
+          </v:shape>
+        </w:pict>
+      </w:r>
+    </w:p>
+    <w:p/>
+    <w:p>
+      <w:r>
+        <w:t>Table: Medication</w:t>
+      </w:r>
+    </w:p>
+    <w:p>
+      <w:r>
+        <w:lastRenderedPageBreak/>
+        <w:pict>
+          <v:shape id="_x0000_i1034" type="#_x0000_t75" style="width:265.5pt;height:229.5pt">
+            <v:imagedata r:id="rId13" o:title="Medication"/>
+          </v:shape>
+        </w:pict>
+      </w:r>
     </w:p>
     <w:p>
       <w:pPr>
         <w:pStyle w:val="Heading2"/>
       </w:pPr>
-    </w:p>
-    <w:p>
-      <w:r>
-        <w:t>Table: diagnosis</w:t>
+      <w:r>
+        <w:t>Test Logins Script</w:t>
+      </w:r>
+    </w:p>
+    <w:p>
+      <w:r>
+        <w:br/>
+      </w:r>
+      <w:r>
+        <w:t>Table: login</w:t>
       </w:r>
     </w:p>
     <w:p>
       <w:r>
         <w:pict>
-          <v:shape id="_x0000_i1033" type="#_x0000_t75" style="width:129.75pt;height:60.75pt">
-            <v:imagedata r:id="rId12" o:title="Diagnosis"/>
-          </v:shape>
-        </w:pict>
-      </w:r>
-    </w:p>
-    <w:p/>
-    <w:p>
-      <w:r>
-        <w:t>Table: worker</w:t>
-      </w:r>
-    </w:p>
-    <w:p>
-      <w:r>
-        <w:pict>
-          <v:shape id="_x0000_i1034" type="#_x0000_t75" style="width:333pt;height:82.5pt">
-            <v:imagedata r:id="rId13" o:title="Worker"/>
-          </v:shape>
-        </w:pict>
-      </w:r>
-    </w:p>
-    <w:p/>
-    <w:p>
-      <w:r>
-        <w:lastRenderedPageBreak/>
-        <w:t>Table: Medication</w:t>
-      </w:r>
-    </w:p>
-    <w:p>
-      <w:r>
-        <w:pict>
-          <v:shape id="_x0000_i1035" type="#_x0000_t75" style="width:265.5pt;height:229.5pt">
-            <v:imagedata r:id="rId14" o:title="Medication"/>
-          </v:shape>
-        </w:pict>
-      </w:r>
-    </w:p>
-    <w:p>
-      <w:pPr>
-        <w:pStyle w:val="Heading2"/>
-      </w:pPr>
-      <w:r>
-        <w:t>Test Logins Script</w:t>
-      </w:r>
-    </w:p>
-    <w:p>
-      <w:r>
-        <w:br/>
-      </w:r>
-      <w:r>
-        <w:t>Table: login</w:t>
-      </w:r>
-    </w:p>
-    <w:p>
-      <w:r>
-        <w:pict>
-          <v:shape id="_x0000_i1025" type="#_x0000_t75" style="width:215.25pt;height:68.25pt">
-            <v:imagedata r:id="rId15" o:title="Login"/>
+          <v:shape id="_x0000_i1035" type="#_x0000_t75" style="width:215.25pt;height:68.25pt">
+            <v:imagedata r:id="rId14" o:title="Login"/>
           </v:shape>
         </w:pict>
       </w:r>
@@ -280,8 +263,6 @@
           <w:tab w:val="left" w:pos="4536"/>
         </w:tabs>
       </w:pPr>
-      <w:bookmarkStart w:id="0" w:name="_GoBack"/>
-      <w:bookmarkEnd w:id="0"/>
     </w:p>
     <w:sectPr>
       <w:pgSz w:w="11906" w:h="16838"/>

</xml_diff>

<commit_message>
Fixed a bug relating to the incorrect assignment of test Worker IDs in the TestData script.
</commit_message>
<xml_diff>
--- a/code/Database Scripts/Data in tables.docx
+++ b/code/Database Scripts/Data in tables.docx
@@ -198,8 +198,6 @@
           </v:shape>
         </w:pict>
       </w:r>
-      <w:bookmarkStart w:id="0" w:name="_GoBack"/>
-      <w:bookmarkEnd w:id="0"/>
     </w:p>
     <w:p/>
     <w:p>
@@ -210,23 +208,31 @@
     <w:p>
       <w:r>
         <w:pict>
-          <v:shape id="_x0000_i1033" type="#_x0000_t75" style="width:333pt;height:82.5pt">
+          <v:shape id="_x0000_i1035" type="#_x0000_t75" style="width:333pt;height:82.5pt">
             <v:imagedata r:id="rId12" o:title="Worker"/>
           </v:shape>
         </w:pict>
       </w:r>
     </w:p>
     <w:p/>
-    <w:p>
-      <w:r>
+    <w:p/>
+    <w:p/>
+    <w:p/>
+    <w:p/>
+    <w:p>
+      <w:bookmarkStart w:id="0" w:name="_GoBack"/>
+      <w:bookmarkEnd w:id="0"/>
+    </w:p>
+    <w:p>
+      <w:r>
+        <w:lastRenderedPageBreak/>
         <w:t>Table: Medication</w:t>
       </w:r>
     </w:p>
     <w:p>
       <w:r>
-        <w:lastRenderedPageBreak/>
         <w:pict>
-          <v:shape id="_x0000_i1034" type="#_x0000_t75" style="width:265.5pt;height:229.5pt">
+          <v:shape id="_x0000_i1033" type="#_x0000_t75" style="width:265.5pt;height:229.5pt">
             <v:imagedata r:id="rId13" o:title="Medication"/>
           </v:shape>
         </w:pict>
@@ -251,7 +257,7 @@
     <w:p>
       <w:r>
         <w:pict>
-          <v:shape id="_x0000_i1035" type="#_x0000_t75" style="width:215.25pt;height:68.25pt">
+          <v:shape id="_x0000_i1034" type="#_x0000_t75" style="width:215.25pt;height:68.25pt">
             <v:imagedata r:id="rId14" o:title="Login"/>
           </v:shape>
         </w:pict>

</xml_diff>